<commit_message>
Update Post Processing Server.docx
</commit_message>
<xml_diff>
--- a/Documentation/Post Processing Server.docx
+++ b/Documentation/Post Processing Server.docx
@@ -666,7 +666,10 @@
       </w:r>
       <w:proofErr w:type="spellEnd"/>
       <w:r>
-        <w:t xml:space="preserve"> direction</w:t>
+        <w:t xml:space="preserve"> </w:t>
+      </w:r>
+      <w:r>
+        <w:t>angle</w:t>
       </w:r>
       <w:r>
         <w:t>, in degrees</w:t>

</xml_diff>